<commit_message>
Updated \docs\Upgrades\Sage300SDK_2018_2Upgrade.docx and \docs\Upgrades\Sage300SDK_WebScreenCustomization_2018_2Upgrade.docx. Updated Upgrade Wizard so that when it's attempting to get the Company Name from the solution, it doesn't care if \ the namespace contains a ModuleID or not.
</commit_message>
<xml_diff>
--- a/docs/upgrades/Sage300SDK_2018_2UpgradeGuide.docx
+++ b/docs/upgrades/Sage300SDK_2018_2UpgradeGuide.docx
@@ -203,7 +203,7 @@
       <w:r>
         <w:fldChar w:fldCharType="separate"/>
       </w:r>
-      <w:hyperlink w:anchor="_Toc511390806" w:history="1">
+      <w:hyperlink w:anchor="_Toc511990323" w:history="1">
         <w:r>
           <w:rPr>
             <w:rStyle w:val="Hyperlink"/>
@@ -246,7 +246,7 @@
             <w:noProof/>
             <w:webHidden/>
           </w:rPr>
-          <w:instrText xml:space="preserve"> PAGEREF _Toc511390806 \h </w:instrText>
+          <w:instrText xml:space="preserve"> PAGEREF _Toc511990323 \h </w:instrText>
         </w:r>
         <w:r>
           <w:rPr>
@@ -284,7 +284,7 @@
           <w:rFonts w:asciiTheme="minorHAnsi" w:eastAsiaTheme="minorEastAsia" w:hAnsiTheme="minorHAnsi"/>
         </w:rPr>
       </w:pPr>
-      <w:hyperlink w:anchor="_Toc511390807" w:history="1">
+      <w:hyperlink w:anchor="_Toc511990324" w:history="1">
         <w:r>
           <w:rPr>
             <w:rStyle w:val="Hyperlink"/>
@@ -319,7 +319,7 @@
           <w:rPr>
             <w:webHidden/>
           </w:rPr>
-          <w:instrText xml:space="preserve"> PAGEREF _Toc511390807 \h </w:instrText>
+          <w:instrText xml:space="preserve"> PAGEREF _Toc511990324 \h </w:instrText>
         </w:r>
         <w:r>
           <w:rPr>
@@ -356,7 +356,7 @@
           <w:sz w:val="22"/>
         </w:rPr>
       </w:pPr>
-      <w:hyperlink w:anchor="_Toc511390808" w:history="1">
+      <w:hyperlink w:anchor="_Toc511990325" w:history="1">
         <w:r>
           <w:rPr>
             <w:rStyle w:val="Hyperlink"/>
@@ -399,7 +399,7 @@
             <w:noProof/>
             <w:webHidden/>
           </w:rPr>
-          <w:instrText xml:space="preserve"> PAGEREF _Toc511390808 \h </w:instrText>
+          <w:instrText xml:space="preserve"> PAGEREF _Toc511990325 \h </w:instrText>
         </w:r>
         <w:r>
           <w:rPr>
@@ -440,7 +440,7 @@
           <w:sz w:val="22"/>
         </w:rPr>
       </w:pPr>
-      <w:hyperlink w:anchor="_Toc511390809" w:history="1">
+      <w:hyperlink w:anchor="_Toc511990326" w:history="1">
         <w:r>
           <w:rPr>
             <w:rStyle w:val="Hyperlink"/>
@@ -483,7 +483,7 @@
             <w:noProof/>
             <w:webHidden/>
           </w:rPr>
-          <w:instrText xml:space="preserve"> PAGEREF _Toc511390809 \h </w:instrText>
+          <w:instrText xml:space="preserve"> PAGEREF _Toc511990326 \h </w:instrText>
         </w:r>
         <w:r>
           <w:rPr>
@@ -524,7 +524,7 @@
           <w:sz w:val="22"/>
         </w:rPr>
       </w:pPr>
-      <w:hyperlink w:anchor="_Toc511390810" w:history="1">
+      <w:hyperlink w:anchor="_Toc511990327" w:history="1">
         <w:r>
           <w:rPr>
             <w:rStyle w:val="Hyperlink"/>
@@ -567,7 +567,7 @@
             <w:noProof/>
             <w:webHidden/>
           </w:rPr>
-          <w:instrText xml:space="preserve"> PAGEREF _Toc511390810 \h </w:instrText>
+          <w:instrText xml:space="preserve"> PAGEREF _Toc511990327 \h </w:instrText>
         </w:r>
         <w:r>
           <w:rPr>
@@ -605,7 +605,7 @@
           <w:rFonts w:asciiTheme="minorHAnsi" w:eastAsiaTheme="minorEastAsia" w:hAnsiTheme="minorHAnsi"/>
         </w:rPr>
       </w:pPr>
-      <w:hyperlink w:anchor="_Toc511390811" w:history="1">
+      <w:hyperlink w:anchor="_Toc511990328" w:history="1">
         <w:r>
           <w:rPr>
             <w:rStyle w:val="Hyperlink"/>
@@ -640,7 +640,7 @@
           <w:rPr>
             <w:webHidden/>
           </w:rPr>
-          <w:instrText xml:space="preserve"> PAGEREF _Toc511390811 \h </w:instrText>
+          <w:instrText xml:space="preserve"> PAGEREF _Toc511990328 \h </w:instrText>
         </w:r>
         <w:r>
           <w:rPr>
@@ -674,7 +674,7 @@
           <w:rFonts w:asciiTheme="minorHAnsi" w:eastAsiaTheme="minorEastAsia" w:hAnsiTheme="minorHAnsi"/>
         </w:rPr>
       </w:pPr>
-      <w:hyperlink w:anchor="_Toc511390812" w:history="1">
+      <w:hyperlink w:anchor="_Toc511990329" w:history="1">
         <w:r>
           <w:rPr>
             <w:rStyle w:val="Hyperlink"/>
@@ -709,7 +709,7 @@
           <w:rPr>
             <w:webHidden/>
           </w:rPr>
-          <w:instrText xml:space="preserve"> PAGEREF _Toc511390812 \h </w:instrText>
+          <w:instrText xml:space="preserve"> PAGEREF _Toc511990329 \h </w:instrText>
         </w:r>
         <w:r>
           <w:rPr>
@@ -743,7 +743,7 @@
           <w:rFonts w:asciiTheme="minorHAnsi" w:eastAsiaTheme="minorEastAsia" w:hAnsiTheme="minorHAnsi"/>
         </w:rPr>
       </w:pPr>
-      <w:hyperlink w:anchor="_Toc511390813" w:history="1">
+      <w:hyperlink w:anchor="_Toc511990330" w:history="1">
         <w:r>
           <w:rPr>
             <w:rStyle w:val="Hyperlink"/>
@@ -760,7 +760,7 @@
           <w:rPr>
             <w:rStyle w:val="Hyperlink"/>
           </w:rPr>
-          <w:t>Step 3 – Update the source code files</w:t>
+          <w:t>Step 3 – Automatic Update of Source Code Files</w:t>
         </w:r>
         <w:r>
           <w:rPr>
@@ -778,7 +778,7 @@
           <w:rPr>
             <w:webHidden/>
           </w:rPr>
-          <w:instrText xml:space="preserve"> PAGEREF _Toc511390813 \h </w:instrText>
+          <w:instrText xml:space="preserve"> PAGEREF _Toc511990330 \h </w:instrText>
         </w:r>
         <w:r>
           <w:rPr>
@@ -812,7 +812,7 @@
           <w:rFonts w:asciiTheme="minorHAnsi" w:eastAsiaTheme="minorEastAsia" w:hAnsiTheme="minorHAnsi"/>
         </w:rPr>
       </w:pPr>
-      <w:hyperlink w:anchor="_Toc511390814" w:history="1">
+      <w:hyperlink w:anchor="_Toc511990331" w:history="1">
         <w:r>
           <w:rPr>
             <w:rStyle w:val="Hyperlink"/>
@@ -829,7 +829,7 @@
           <w:rPr>
             <w:rStyle w:val="Hyperlink"/>
           </w:rPr>
-          <w:t>Step 4 – Update the Web Project Post Build Event</w:t>
+          <w:t>Step 4 – Update the Menu Details</w:t>
         </w:r>
         <w:r>
           <w:rPr>
@@ -847,7 +847,7 @@
           <w:rPr>
             <w:webHidden/>
           </w:rPr>
-          <w:instrText xml:space="preserve"> PAGEREF _Toc511390814 \h </w:instrText>
+          <w:instrText xml:space="preserve"> PAGEREF _Toc511990331 \h </w:instrText>
         </w:r>
         <w:r>
           <w:rPr>
@@ -881,7 +881,7 @@
           <w:rFonts w:asciiTheme="minorHAnsi" w:eastAsiaTheme="minorEastAsia" w:hAnsiTheme="minorHAnsi"/>
         </w:rPr>
       </w:pPr>
-      <w:hyperlink w:anchor="_Toc511390815" w:history="1">
+      <w:hyperlink w:anchor="_Toc511990332" w:history="1">
         <w:r>
           <w:rPr>
             <w:rStyle w:val="Hyperlink"/>
@@ -898,7 +898,7 @@
           <w:rPr>
             <w:rStyle w:val="Hyperlink"/>
           </w:rPr>
-          <w:t>Step 5 – Confirmation</w:t>
+          <w:t>Step 5 – Update the Web Project Post Build Event</w:t>
         </w:r>
         <w:r>
           <w:rPr>
@@ -916,7 +916,7 @@
           <w:rPr>
             <w:webHidden/>
           </w:rPr>
-          <w:instrText xml:space="preserve"> PAGEREF _Toc511390815 \h </w:instrText>
+          <w:instrText xml:space="preserve"> PAGEREF _Toc511990332 \h </w:instrText>
         </w:r>
         <w:r>
           <w:rPr>
@@ -950,7 +950,7 @@
           <w:rFonts w:asciiTheme="minorHAnsi" w:eastAsiaTheme="minorEastAsia" w:hAnsiTheme="minorHAnsi"/>
         </w:rPr>
       </w:pPr>
-      <w:hyperlink w:anchor="_Toc511390816" w:history="1">
+      <w:hyperlink w:anchor="_Toc511990333" w:history="1">
         <w:r>
           <w:rPr>
             <w:rStyle w:val="Hyperlink"/>
@@ -967,7 +967,7 @@
           <w:rPr>
             <w:rStyle w:val="Hyperlink"/>
           </w:rPr>
-          <w:t>Step 6 – Recompile</w:t>
+          <w:t>Step 6 – Manual Update of Source Code Files</w:t>
         </w:r>
         <w:r>
           <w:rPr>
@@ -985,7 +985,7 @@
           <w:rPr>
             <w:webHidden/>
           </w:rPr>
-          <w:instrText xml:space="preserve"> PAGEREF _Toc511390816 \h </w:instrText>
+          <w:instrText xml:space="preserve"> PAGEREF _Toc511990333 \h </w:instrText>
         </w:r>
         <w:r>
           <w:rPr>
@@ -1014,6 +1014,144 @@
     </w:p>
     <w:p>
       <w:pPr>
+        <w:pStyle w:val="TOC2"/>
+        <w:rPr>
+          <w:rFonts w:asciiTheme="minorHAnsi" w:eastAsiaTheme="minorEastAsia" w:hAnsiTheme="minorHAnsi"/>
+        </w:rPr>
+      </w:pPr>
+      <w:hyperlink w:anchor="_Toc511990334" w:history="1">
+        <w:r>
+          <w:rPr>
+            <w:rStyle w:val="Hyperlink"/>
+          </w:rPr>
+          <w:t>4.7</w:t>
+        </w:r>
+        <w:r>
+          <w:rPr>
+            <w:rFonts w:asciiTheme="minorHAnsi" w:eastAsiaTheme="minorEastAsia" w:hAnsiTheme="minorHAnsi"/>
+          </w:rPr>
+          <w:tab/>
+        </w:r>
+        <w:r>
+          <w:rPr>
+            <w:rStyle w:val="Hyperlink"/>
+          </w:rPr>
+          <w:t>Step 7 – Confirmation</w:t>
+        </w:r>
+        <w:r>
+          <w:rPr>
+            <w:webHidden/>
+          </w:rPr>
+          <w:tab/>
+        </w:r>
+        <w:r>
+          <w:rPr>
+            <w:webHidden/>
+          </w:rPr>
+          <w:fldChar w:fldCharType="begin"/>
+        </w:r>
+        <w:r>
+          <w:rPr>
+            <w:webHidden/>
+          </w:rPr>
+          <w:instrText xml:space="preserve"> PAGEREF _Toc511990334 \h </w:instrText>
+        </w:r>
+        <w:r>
+          <w:rPr>
+            <w:webHidden/>
+          </w:rPr>
+        </w:r>
+        <w:r>
+          <w:rPr>
+            <w:webHidden/>
+          </w:rPr>
+          <w:fldChar w:fldCharType="separate"/>
+        </w:r>
+        <w:r>
+          <w:rPr>
+            <w:webHidden/>
+          </w:rPr>
+          <w:t>14</w:t>
+        </w:r>
+        <w:r>
+          <w:rPr>
+            <w:webHidden/>
+          </w:rPr>
+          <w:fldChar w:fldCharType="end"/>
+        </w:r>
+      </w:hyperlink>
+    </w:p>
+    <w:p>
+      <w:pPr>
+        <w:pStyle w:val="TOC2"/>
+        <w:rPr>
+          <w:rFonts w:asciiTheme="minorHAnsi" w:eastAsiaTheme="minorEastAsia" w:hAnsiTheme="minorHAnsi"/>
+        </w:rPr>
+      </w:pPr>
+      <w:hyperlink w:anchor="_Toc511990335" w:history="1">
+        <w:r>
+          <w:rPr>
+            <w:rStyle w:val="Hyperlink"/>
+          </w:rPr>
+          <w:t>4.8</w:t>
+        </w:r>
+        <w:r>
+          <w:rPr>
+            <w:rFonts w:asciiTheme="minorHAnsi" w:eastAsiaTheme="minorEastAsia" w:hAnsiTheme="minorHAnsi"/>
+          </w:rPr>
+          <w:tab/>
+        </w:r>
+        <w:r>
+          <w:rPr>
+            <w:rStyle w:val="Hyperlink"/>
+          </w:rPr>
+          <w:t>Step 8 – Recompile</w:t>
+        </w:r>
+        <w:r>
+          <w:rPr>
+            <w:webHidden/>
+          </w:rPr>
+          <w:tab/>
+        </w:r>
+        <w:r>
+          <w:rPr>
+            <w:webHidden/>
+          </w:rPr>
+          <w:fldChar w:fldCharType="begin"/>
+        </w:r>
+        <w:r>
+          <w:rPr>
+            <w:webHidden/>
+          </w:rPr>
+          <w:instrText xml:space="preserve"> PAGEREF _Toc511990335 \h </w:instrText>
+        </w:r>
+        <w:r>
+          <w:rPr>
+            <w:webHidden/>
+          </w:rPr>
+        </w:r>
+        <w:r>
+          <w:rPr>
+            <w:webHidden/>
+          </w:rPr>
+          <w:fldChar w:fldCharType="separate"/>
+        </w:r>
+        <w:r>
+          <w:rPr>
+            <w:webHidden/>
+          </w:rPr>
+          <w:t>15</w:t>
+        </w:r>
+        <w:r>
+          <w:rPr>
+            <w:webHidden/>
+          </w:rPr>
+          <w:fldChar w:fldCharType="end"/>
+        </w:r>
+      </w:hyperlink>
+    </w:p>
+    <w:p>
+      <w:pPr>
         <w:pStyle w:val="TOC1"/>
         <w:rPr>
           <w:rFonts w:asciiTheme="minorHAnsi" w:eastAsiaTheme="minorEastAsia" w:hAnsiTheme="minorHAnsi"/>
@@ -1022,13 +1160,97 @@
           <w:sz w:val="22"/>
         </w:rPr>
       </w:pPr>
-      <w:hyperlink w:anchor="_Toc511390817" w:history="1">
+      <w:hyperlink w:anchor="_Toc511990336" w:history="1">
         <w:r>
           <w:rPr>
             <w:rStyle w:val="Hyperlink"/>
             <w:noProof/>
           </w:rPr>
           <w:t>5.</w:t>
+        </w:r>
+        <w:r>
+          <w:rPr>
+            <w:rFonts w:asciiTheme="minorHAnsi" w:eastAsiaTheme="minorEastAsia" w:hAnsiTheme="minorHAnsi"/>
+            <w:b w:val="0"/>
+            <w:noProof/>
+            <w:sz w:val="22"/>
+          </w:rPr>
+          <w:tab/>
+        </w:r>
+        <w:r>
+          <w:rPr>
+            <w:rStyle w:val="Hyperlink"/>
+            <w:noProof/>
+          </w:rPr>
+          <w:t>Upgrade Log</w:t>
+        </w:r>
+        <w:r>
+          <w:rPr>
+            <w:noProof/>
+            <w:webHidden/>
+          </w:rPr>
+          <w:tab/>
+        </w:r>
+        <w:r>
+          <w:rPr>
+            <w:noProof/>
+            <w:webHidden/>
+          </w:rPr>
+          <w:fldChar w:fldCharType="begin"/>
+        </w:r>
+        <w:r>
+          <w:rPr>
+            <w:noProof/>
+            <w:webHidden/>
+          </w:rPr>
+          <w:instrText xml:space="preserve"> PAGEREF _Toc511990336 \h </w:instrText>
+        </w:r>
+        <w:r>
+          <w:rPr>
+            <w:noProof/>
+            <w:webHidden/>
+          </w:rPr>
+        </w:r>
+        <w:r>
+          <w:rPr>
+            <w:noProof/>
+            <w:webHidden/>
+          </w:rPr>
+          <w:fldChar w:fldCharType="separate"/>
+        </w:r>
+        <w:r>
+          <w:rPr>
+            <w:noProof/>
+            <w:webHidden/>
+          </w:rPr>
+          <w:t>16</w:t>
+        </w:r>
+        <w:r>
+          <w:rPr>
+            <w:noProof/>
+            <w:webHidden/>
+          </w:rPr>
+          <w:fldChar w:fldCharType="end"/>
+        </w:r>
+      </w:hyperlink>
+    </w:p>
+    <w:p>
+      <w:pPr>
+        <w:pStyle w:val="TOC1"/>
+        <w:rPr>
+          <w:rFonts w:asciiTheme="minorHAnsi" w:eastAsiaTheme="minorEastAsia" w:hAnsiTheme="minorHAnsi"/>
+          <w:b w:val="0"/>
+          <w:noProof/>
+          <w:sz w:val="22"/>
+        </w:rPr>
+      </w:pPr>
+      <w:hyperlink w:anchor="_Toc511990337" w:history="1">
+        <w:r>
+          <w:rPr>
+            <w:rStyle w:val="Hyperlink"/>
+            <w:noProof/>
+          </w:rPr>
+          <w:t>6.</w:t>
         </w:r>
         <w:r>
           <w:rPr>
@@ -1065,7 +1287,7 @@
             <w:noProof/>
             <w:webHidden/>
           </w:rPr>
-          <w:instrText xml:space="preserve"> PAGEREF _Toc511390817 \h </w:instrText>
+          <w:instrText xml:space="preserve"> PAGEREF _Toc511990337 \h </w:instrText>
         </w:r>
         <w:r>
           <w:rPr>
@@ -1085,7 +1307,7 @@
             <w:noProof/>
             <w:webHidden/>
           </w:rPr>
-          <w:t>14</w:t>
+          <w:t>17</w:t>
         </w:r>
         <w:r>
           <w:rPr>
@@ -1106,7 +1328,7 @@
         <w:fldChar w:fldCharType="end"/>
       </w:r>
       <w:bookmarkStart w:id="0" w:name="_Toc440376140"/>
-      <w:bookmarkStart w:id="1" w:name="_Toc511390806"/>
+      <w:bookmarkStart w:id="1" w:name="_Toc511990323"/>
       <w:r>
         <w:t>O</w:t>
       </w:r>
@@ -1451,6 +1673,24 @@
         <w:rPr>
           <w:rStyle w:val="SAGETextBoldListItem"/>
         </w:rPr>
+        <w:t>Automatic source code updates</w:t>
+      </w:r>
+    </w:p>
+    <w:p>
+      <w:pPr>
+        <w:pStyle w:val="SAGEBullet1"/>
+        <w:numPr>
+          <w:ilvl w:val="1"/>
+          <w:numId w:val="36"/>
+        </w:numPr>
+        <w:rPr>
+          <w:rStyle w:val="SAGETextBoldListItem"/>
+        </w:rPr>
+      </w:pPr>
+      <w:r>
+        <w:rPr>
+          <w:rStyle w:val="SAGETextBoldListItem"/>
+        </w:rPr>
         <w:t>Modify BundleRegistration.cs to use Bundle instead of ScriptBundle</w:t>
       </w:r>
     </w:p>
@@ -1469,6 +1709,24 @@
         <w:rPr>
           <w:rStyle w:val="SAGETextBoldListItem"/>
         </w:rPr>
+        <w:t>Update the Menu Details</w:t>
+      </w:r>
+    </w:p>
+    <w:p>
+      <w:pPr>
+        <w:pStyle w:val="SAGEBullet1"/>
+        <w:numPr>
+          <w:ilvl w:val="0"/>
+          <w:numId w:val="36"/>
+        </w:numPr>
+        <w:rPr>
+          <w:rStyle w:val="SAGETextBoldListItem"/>
+        </w:rPr>
+      </w:pPr>
+      <w:r>
+        <w:rPr>
+          <w:rStyle w:val="SAGETextBoldListItem"/>
+        </w:rPr>
         <w:t xml:space="preserve">Update the Web </w:t>
       </w:r>
       <w:r>
@@ -1482,6 +1740,24 @@
           <w:rStyle w:val="SAGETextBoldListItem"/>
         </w:rPr>
         <w:t xml:space="preserve"> Post-Build Event</w:t>
+      </w:r>
+    </w:p>
+    <w:p>
+      <w:pPr>
+        <w:pStyle w:val="SAGEBullet1"/>
+        <w:numPr>
+          <w:ilvl w:val="0"/>
+          <w:numId w:val="36"/>
+        </w:numPr>
+        <w:rPr>
+          <w:rStyle w:val="SAGETextBoldListItem"/>
+        </w:rPr>
+      </w:pPr>
+      <w:r>
+        <w:rPr>
+          <w:rStyle w:val="SAGETextBoldListItem"/>
+        </w:rPr>
+        <w:t>Manual source code updates</w:t>
       </w:r>
     </w:p>
     <w:p>
@@ -1497,7 +1773,7 @@
       <w:pPr>
         <w:pStyle w:val="SAGEHeading2"/>
       </w:pPr>
-      <w:bookmarkStart w:id="2" w:name="_Toc511390807"/>
+      <w:bookmarkStart w:id="2" w:name="_Toc511990324"/>
       <w:r>
         <w:t>Required Version of Sage 300</w:t>
       </w:r>
@@ -1567,7 +1843,7 @@
         <w:pStyle w:val="SAGEHeading1"/>
         <w:framePr w:wrap="around"/>
       </w:pPr>
-      <w:bookmarkStart w:id="3" w:name="_Toc511390808"/>
+      <w:bookmarkStart w:id="3" w:name="_Toc511990325"/>
       <w:r>
         <w:lastRenderedPageBreak/>
         <w:t>Install</w:t>
@@ -1594,7 +1870,13 @@
         <w:pStyle w:val="SAGEBodyText"/>
       </w:pPr>
       <w:r>
-        <w:t>The Upgrade Wizard is a Visual Studio Plugin that was developed in Visual Studio 2015 and is compatible with Visual Studio 2013</w:t>
+        <w:t>The Upgrade Wizard is a Visual Studio Plugin that was developed in Visual Studio 201</w:t>
+      </w:r>
+      <w:r>
+        <w:t>7</w:t>
+      </w:r>
+      <w:r>
+        <w:t xml:space="preserve"> and is compatible with Visual Studio 2013</w:t>
       </w:r>
       <w:r>
         <w:t>, 2015 and 2017</w:t>
@@ -1710,7 +1992,7 @@
         </w:numPr>
       </w:pPr>
       <w:bookmarkStart w:id="4" w:name="_Toc453606102"/>
-      <w:bookmarkStart w:id="5" w:name="_Toc511390809"/>
+      <w:bookmarkStart w:id="5" w:name="_Toc511990326"/>
       <w:r>
         <w:lastRenderedPageBreak/>
         <w:t>Accessing</w:t>
@@ -1762,7 +2044,13 @@
         <w:rPr>
           <w:b/>
         </w:rPr>
-        <w:t>.1</w:t>
+        <w:t>.</w:t>
+      </w:r>
+      <w:r>
+        <w:rPr>
+          <w:b/>
+        </w:rPr>
+        <w:t>2</w:t>
       </w:r>
       <w:r>
         <w:rPr>
@@ -1803,8 +2091,6 @@
         </w:rPr>
         <w:t>2</w:t>
       </w:r>
-      <w:bookmarkStart w:id="6" w:name="_GoBack"/>
-      <w:bookmarkEnd w:id="6"/>
       <w:r>
         <w:rPr>
           <w:rStyle w:val="SAGETextInput"/>
@@ -1835,9 +2121,9 @@
           <w:noProof/>
         </w:rPr>
         <w:drawing>
-          <wp:inline distT="0" distB="0" distL="0" distR="0" wp14:anchorId="36FEDBCB" wp14:editId="27AC037E">
-            <wp:extent cx="3876675" cy="5725839"/>
-            <wp:effectExtent l="0" t="0" r="0" b="8255"/>
+          <wp:inline distT="0" distB="0" distL="0" distR="0" wp14:anchorId="36FEDBCB" wp14:editId="7A2A5D44">
+            <wp:extent cx="3880742" cy="5655092"/>
+            <wp:effectExtent l="0" t="0" r="5715" b="3175"/>
             <wp:docPr id="1" name="Picture 1"/>
             <wp:cNvGraphicFramePr>
               <a:graphicFrameLocks xmlns:a="http://schemas.openxmlformats.org/drawingml/2006/main" noChangeAspect="1"/>
@@ -1864,7 +2150,7 @@
                   <pic:spPr>
                     <a:xfrm>
                       <a:off x="0" y="0"/>
-                      <a:ext cx="3880742" cy="5731846"/>
+                      <a:ext cx="3880742" cy="5655092"/>
                     </a:xfrm>
                     <a:prstGeom prst="rect">
                       <a:avLst/>
@@ -1897,8 +2183,8 @@
           <w:numId w:val="35"/>
         </w:numPr>
       </w:pPr>
-      <w:bookmarkStart w:id="7" w:name="_Toc440882986"/>
-      <w:bookmarkStart w:id="8" w:name="_Toc511390810"/>
+      <w:bookmarkStart w:id="6" w:name="_Toc440882986"/>
+      <w:bookmarkStart w:id="7" w:name="_Toc511990327"/>
       <w:r>
         <w:lastRenderedPageBreak/>
         <w:t xml:space="preserve">Using </w:t>
@@ -1909,8 +2195,8 @@
       <w:r>
         <w:t>Sage 300 Upgrade Wizard</w:t>
       </w:r>
+      <w:bookmarkEnd w:id="6"/>
       <w:bookmarkEnd w:id="7"/>
-      <w:bookmarkEnd w:id="8"/>
     </w:p>
     <w:p>
       <w:pPr>
@@ -1921,8 +2207,8 @@
           <w:noProof/>
         </w:rPr>
         <w:drawing>
-          <wp:inline distT="0" distB="0" distL="0" distR="0" wp14:anchorId="1F80C013" wp14:editId="671B5AA0">
-            <wp:extent cx="4534532" cy="5258534"/>
+          <wp:inline distT="0" distB="0" distL="0" distR="0" wp14:anchorId="1F80C013" wp14:editId="35CFD91A">
+            <wp:extent cx="4407607" cy="5258534"/>
             <wp:effectExtent l="0" t="0" r="0" b="0"/>
             <wp:docPr id="5" name="Picture 5"/>
             <wp:cNvGraphicFramePr>
@@ -1950,7 +2236,7 @@
                   <pic:spPr>
                     <a:xfrm>
                       <a:off x="0" y="0"/>
-                      <a:ext cx="4534532" cy="5258534"/>
+                      <a:ext cx="4407607" cy="5258534"/>
                     </a:xfrm>
                     <a:prstGeom prst="rect">
                       <a:avLst/>
@@ -2051,12 +2337,12 @@
         </w:numPr>
         <w:ind w:left="734" w:hanging="734"/>
       </w:pPr>
-      <w:bookmarkStart w:id="9" w:name="_Toc511390811"/>
+      <w:bookmarkStart w:id="8" w:name="_Toc511990328"/>
       <w:r>
         <w:lastRenderedPageBreak/>
         <w:t>Step 1 – Synchronize Web Files</w:t>
       </w:r>
-      <w:bookmarkEnd w:id="9"/>
+      <w:bookmarkEnd w:id="8"/>
     </w:p>
     <w:p>
       <w:pPr>
@@ -2072,9 +2358,9 @@
           <w:noProof/>
         </w:rPr>
         <w:drawing>
-          <wp:inline distT="0" distB="0" distL="0" distR="0" wp14:anchorId="49880997" wp14:editId="6129B8B9">
-            <wp:extent cx="4534532" cy="5258534"/>
-            <wp:effectExtent l="0" t="0" r="0" b="0"/>
+          <wp:inline distT="0" distB="0" distL="0" distR="0" wp14:anchorId="49880997" wp14:editId="0FC050B5">
+            <wp:extent cx="4417168" cy="5258534"/>
+            <wp:effectExtent l="0" t="0" r="2540" b="0"/>
             <wp:docPr id="8" name="Picture 8"/>
             <wp:cNvGraphicFramePr>
               <a:graphicFrameLocks xmlns:a="http://schemas.openxmlformats.org/drawingml/2006/main" noChangeAspect="1"/>
@@ -2101,7 +2387,7 @@
                   <pic:spPr>
                     <a:xfrm>
                       <a:off x="0" y="0"/>
-                      <a:ext cx="4534532" cy="5258534"/>
+                      <a:ext cx="4417168" cy="5258534"/>
                     </a:xfrm>
                     <a:prstGeom prst="rect">
                       <a:avLst/>
@@ -2215,7 +2501,7 @@
         </w:numPr>
         <w:ind w:left="734" w:hanging="734"/>
       </w:pPr>
-      <w:bookmarkStart w:id="10" w:name="_Toc511390812"/>
+      <w:bookmarkStart w:id="9" w:name="_Toc511990329"/>
       <w:r>
         <w:lastRenderedPageBreak/>
         <w:t xml:space="preserve">Step 2 – </w:t>
@@ -2223,7 +2509,7 @@
       <w:r>
         <w:t>Synchronize Accpac Libraries</w:t>
       </w:r>
-      <w:bookmarkEnd w:id="10"/>
+      <w:bookmarkEnd w:id="9"/>
     </w:p>
     <w:p>
       <w:pPr>
@@ -2239,9 +2525,9 @@
           <w:noProof/>
         </w:rPr>
         <w:drawing>
-          <wp:inline distT="0" distB="0" distL="0" distR="0" wp14:anchorId="1C2AC662" wp14:editId="7D418D5B">
-            <wp:extent cx="4534532" cy="5258534"/>
-            <wp:effectExtent l="0" t="0" r="0" b="0"/>
+          <wp:inline distT="0" distB="0" distL="0" distR="0" wp14:anchorId="1C2AC662" wp14:editId="5EB6DA56">
+            <wp:extent cx="4417168" cy="5258534"/>
+            <wp:effectExtent l="0" t="0" r="2540" b="0"/>
             <wp:docPr id="9" name="Picture 9"/>
             <wp:cNvGraphicFramePr>
               <a:graphicFrameLocks xmlns:a="http://schemas.openxmlformats.org/drawingml/2006/main" noChangeAspect="1"/>
@@ -2268,7 +2554,7 @@
                   <pic:spPr>
                     <a:xfrm>
                       <a:off x="0" y="0"/>
-                      <a:ext cx="4534532" cy="5258534"/>
+                      <a:ext cx="4417168" cy="5258534"/>
                     </a:xfrm>
                     <a:prstGeom prst="rect">
                       <a:avLst/>
@@ -2332,15 +2618,27 @@
       <w:pPr>
         <w:pStyle w:val="SAGEHeading2"/>
       </w:pPr>
-      <w:bookmarkStart w:id="11" w:name="_Toc511390813"/>
+      <w:bookmarkStart w:id="10" w:name="_Toc511990330"/>
       <w:r>
         <w:lastRenderedPageBreak/>
         <w:t xml:space="preserve">Step 3 – </w:t>
       </w:r>
       <w:r>
-        <w:t>Update the source code files</w:t>
-      </w:r>
-      <w:bookmarkEnd w:id="11"/>
+        <w:t xml:space="preserve">Automatic </w:t>
+      </w:r>
+      <w:r>
+        <w:t xml:space="preserve">Update </w:t>
+      </w:r>
+      <w:r>
+        <w:t>of</w:t>
+      </w:r>
+      <w:r>
+        <w:t xml:space="preserve"> </w:t>
+      </w:r>
+      <w:r>
+        <w:t>Source Code Files</w:t>
+      </w:r>
+      <w:bookmarkEnd w:id="10"/>
     </w:p>
     <w:p>
       <w:pPr>
@@ -2356,8 +2654,8 @@
           <w:noProof/>
         </w:rPr>
         <w:drawing>
-          <wp:inline distT="0" distB="0" distL="0" distR="0" wp14:anchorId="717DE92B" wp14:editId="17EC7EFB">
-            <wp:extent cx="4534532" cy="5258534"/>
+          <wp:inline distT="0" distB="0" distL="0" distR="0" wp14:anchorId="717DE92B" wp14:editId="062B6094">
+            <wp:extent cx="4426730" cy="5258534"/>
             <wp:effectExtent l="0" t="0" r="0" b="0"/>
             <wp:docPr id="18" name="Picture 18"/>
             <wp:cNvGraphicFramePr>
@@ -2385,7 +2683,7 @@
                   <pic:spPr>
                     <a:xfrm>
                       <a:off x="0" y="0"/>
-                      <a:ext cx="4534532" cy="5258534"/>
+                      <a:ext cx="4426730" cy="5258534"/>
                     </a:xfrm>
                     <a:prstGeom prst="rect">
                       <a:avLst/>
@@ -2457,7 +2755,7 @@
         </w:numPr>
         <w:ind w:left="734" w:hanging="734"/>
       </w:pPr>
-      <w:bookmarkStart w:id="12" w:name="_Toc511390814"/>
+      <w:bookmarkStart w:id="11" w:name="_Toc511990331"/>
       <w:r>
         <w:lastRenderedPageBreak/>
         <w:t>S</w:t>
@@ -2472,9 +2770,9 @@
         <w:t xml:space="preserve"> – </w:t>
       </w:r>
       <w:r>
-        <w:t>Update the Web Project Post Build Event</w:t>
-      </w:r>
-      <w:bookmarkEnd w:id="12"/>
+        <w:t>Update the Menu Details</w:t>
+      </w:r>
+      <w:bookmarkEnd w:id="11"/>
     </w:p>
     <w:p>
       <w:pPr>
@@ -2490,9 +2788,9 @@
           <w:noProof/>
         </w:rPr>
         <w:drawing>
-          <wp:inline distT="0" distB="0" distL="0" distR="0" wp14:anchorId="3BC0EFF4" wp14:editId="24C68B07">
-            <wp:extent cx="4534532" cy="5258534"/>
-            <wp:effectExtent l="0" t="0" r="0" b="0"/>
+          <wp:inline distT="0" distB="0" distL="0" distR="0" wp14:anchorId="3BC0EFF4" wp14:editId="76DCA7BE">
+            <wp:extent cx="4417168" cy="5258534"/>
+            <wp:effectExtent l="0" t="0" r="2540" b="0"/>
             <wp:docPr id="19" name="Picture 19"/>
             <wp:cNvGraphicFramePr>
               <a:graphicFrameLocks xmlns:a="http://schemas.openxmlformats.org/drawingml/2006/main" noChangeAspect="1"/>
@@ -2519,7 +2817,7 @@
                   <pic:spPr>
                     <a:xfrm>
                       <a:off x="0" y="0"/>
-                      <a:ext cx="4534532" cy="5258534"/>
+                      <a:ext cx="4417168" cy="5258534"/>
                     </a:xfrm>
                     <a:prstGeom prst="rect">
                       <a:avLst/>
@@ -2588,12 +2886,12 @@
         </w:numPr>
         <w:ind w:left="734" w:hanging="734"/>
       </w:pPr>
-      <w:bookmarkStart w:id="13" w:name="_Toc511390815"/>
+      <w:bookmarkStart w:id="12" w:name="_Toc511990332"/>
       <w:r>
         <w:lastRenderedPageBreak/>
-        <w:t>Step 5 – Confirmation</w:t>
-      </w:r>
-      <w:bookmarkEnd w:id="13"/>
+        <w:t>Step 5 – Update the Web Project Post Build Event</w:t>
+      </w:r>
+      <w:bookmarkEnd w:id="12"/>
     </w:p>
     <w:p>
       <w:pPr>
@@ -2609,10 +2907,10 @@
           <w:noProof/>
         </w:rPr>
         <w:drawing>
-          <wp:inline distT="0" distB="0" distL="0" distR="0" wp14:anchorId="7F8A3134" wp14:editId="3CE848E6">
-            <wp:extent cx="4534532" cy="5258533"/>
-            <wp:effectExtent l="0" t="0" r="0" b="0"/>
-            <wp:docPr id="2" name="Picture 2"/>
+          <wp:inline distT="0" distB="0" distL="0" distR="0" wp14:anchorId="7AA3859E" wp14:editId="66248727">
+            <wp:extent cx="4410691" cy="5249008"/>
+            <wp:effectExtent l="0" t="0" r="9525" b="8890"/>
+            <wp:docPr id="3" name="Picture 3"/>
             <wp:cNvGraphicFramePr>
               <a:graphicFrameLocks xmlns:a="http://schemas.openxmlformats.org/drawingml/2006/main" noChangeAspect="1"/>
             </wp:cNvGraphicFramePr>
@@ -2620,7 +2918,7 @@
               <a:graphicData uri="http://schemas.openxmlformats.org/drawingml/2006/picture">
                 <pic:pic xmlns:pic="http://schemas.openxmlformats.org/drawingml/2006/picture">
                   <pic:nvPicPr>
-                    <pic:cNvPr id="19" name="upgradewiz6.png"/>
+                    <pic:cNvPr id="3" name="Step5.PNG"/>
                     <pic:cNvPicPr/>
                   </pic:nvPicPr>
                   <pic:blipFill>
@@ -2638,7 +2936,7 @@
                   <pic:spPr>
                     <a:xfrm>
                       <a:off x="0" y="0"/>
-                      <a:ext cx="4534532" cy="5258533"/>
+                      <a:ext cx="4410691" cy="5249008"/>
                     </a:xfrm>
                     <a:prstGeom prst="rect">
                       <a:avLst/>
@@ -2661,24 +2959,16 @@
         <w:pStyle w:val="SAGEBodyText"/>
       </w:pPr>
       <w:r>
-        <w:t>The solution and projects are ready to be upgraded.</w:t>
-      </w:r>
-    </w:p>
-    <w:p>
-      <w:pPr>
-        <w:pStyle w:val="SAGEBodyText"/>
-      </w:pPr>
-      <w:r>
         <w:t xml:space="preserve">Click </w:t>
       </w:r>
       <w:r>
         <w:rPr>
           <w:rStyle w:val="SAGETextUI"/>
         </w:rPr>
-        <w:t>Upgrade</w:t>
-      </w:r>
-      <w:r>
-        <w:t xml:space="preserve"> to upgrade the solution and projects or </w:t>
+        <w:t>Next</w:t>
+      </w:r>
+      <w:r>
+        <w:t xml:space="preserve"> to proceed or </w:t>
       </w:r>
       <w:r>
         <w:rPr>
@@ -2718,12 +3008,21 @@
         </w:numPr>
         <w:ind w:left="734" w:hanging="734"/>
       </w:pPr>
-      <w:bookmarkStart w:id="14" w:name="_Toc511390816"/>
+      <w:bookmarkStart w:id="13" w:name="_Toc511990333"/>
       <w:r>
         <w:lastRenderedPageBreak/>
-        <w:t>Step 6 – Recompile</w:t>
-      </w:r>
-      <w:bookmarkEnd w:id="14"/>
+        <w:t xml:space="preserve">Step </w:t>
+      </w:r>
+      <w:r>
+        <w:t>6</w:t>
+      </w:r>
+      <w:r>
+        <w:t xml:space="preserve"> – </w:t>
+      </w:r>
+      <w:r>
+        <w:t>Manual Update of Source Code Files</w:t>
+      </w:r>
+      <w:bookmarkEnd w:id="13"/>
     </w:p>
     <w:p>
       <w:pPr>
@@ -2739,10 +3038,10 @@
           <w:noProof/>
         </w:rPr>
         <w:drawing>
-          <wp:inline distT="0" distB="0" distL="0" distR="0" wp14:anchorId="7AA12D2D" wp14:editId="01876309">
-            <wp:extent cx="4534532" cy="5258534"/>
+          <wp:inline distT="0" distB="0" distL="0" distR="0" wp14:anchorId="7F8A3134" wp14:editId="4A95C8B4">
+            <wp:extent cx="4401163" cy="5258533"/>
             <wp:effectExtent l="0" t="0" r="0" b="0"/>
-            <wp:docPr id="20" name="Picture 20"/>
+            <wp:docPr id="2" name="Picture 2"/>
             <wp:cNvGraphicFramePr>
               <a:graphicFrameLocks xmlns:a="http://schemas.openxmlformats.org/drawingml/2006/main" noChangeAspect="1"/>
             </wp:cNvGraphicFramePr>
@@ -2750,7 +3049,7 @@
               <a:graphicData uri="http://schemas.openxmlformats.org/drawingml/2006/picture">
                 <pic:pic xmlns:pic="http://schemas.openxmlformats.org/drawingml/2006/picture">
                   <pic:nvPicPr>
-                    <pic:cNvPr id="20" name="upgradewiz7.png"/>
+                    <pic:cNvPr id="19" name="upgradewiz6.png"/>
                     <pic:cNvPicPr/>
                   </pic:nvPicPr>
                   <pic:blipFill>
@@ -2768,7 +3067,7 @@
                   <pic:spPr>
                     <a:xfrm>
                       <a:off x="0" y="0"/>
-                      <a:ext cx="4534532" cy="5258534"/>
+                      <a:ext cx="4401163" cy="5258533"/>
                     </a:xfrm>
                     <a:prstGeom prst="rect">
                       <a:avLst/>
@@ -2791,6 +3090,282 @@
         <w:pStyle w:val="SAGEBodyText"/>
       </w:pPr>
       <w:r>
+        <w:t>This is simply an informational page.</w:t>
+      </w:r>
+    </w:p>
+    <w:p>
+      <w:pPr>
+        <w:pStyle w:val="SAGEBodyText"/>
+      </w:pPr>
+      <w:r>
+        <w:t xml:space="preserve">Click </w:t>
+      </w:r>
+      <w:r>
+        <w:rPr>
+          <w:rStyle w:val="SAGETextUI"/>
+        </w:rPr>
+        <w:t>Next</w:t>
+      </w:r>
+      <w:r>
+        <w:t xml:space="preserve"> to proceed or </w:t>
+      </w:r>
+      <w:r>
+        <w:rPr>
+          <w:rStyle w:val="SAGETextUI"/>
+        </w:rPr>
+        <w:t>Back</w:t>
+      </w:r>
+      <w:r>
+        <w:t xml:space="preserve"> to go back to the previous step.</w:t>
+      </w:r>
+    </w:p>
+    <w:p>
+      <w:pPr>
+        <w:pStyle w:val="SAGEBodyText"/>
+      </w:pPr>
+    </w:p>
+    <w:p>
+      <w:pPr>
+        <w:pStyle w:val="SAGEBodyText"/>
+      </w:pPr>
+    </w:p>
+    <w:p>
+      <w:pPr>
+        <w:spacing w:after="200" w:line="0" w:lineRule="auto"/>
+        <w:rPr>
+          <w:b/>
+          <w:color w:val="2E3456"/>
+          <w:sz w:val="30"/>
+          <w:lang w:val="en-US"/>
+        </w:rPr>
+      </w:pPr>
+      <w:r>
+        <w:br w:type="page"/>
+      </w:r>
+    </w:p>
+    <w:p>
+      <w:pPr>
+        <w:pStyle w:val="SAGEHeading2"/>
+        <w:numPr>
+          <w:ilvl w:val="1"/>
+          <w:numId w:val="35"/>
+        </w:numPr>
+        <w:ind w:left="734" w:hanging="734"/>
+      </w:pPr>
+      <w:bookmarkStart w:id="14" w:name="_Toc511990334"/>
+      <w:r>
+        <w:lastRenderedPageBreak/>
+        <w:t>Step 7 – Confirmation</w:t>
+      </w:r>
+      <w:bookmarkEnd w:id="14"/>
+    </w:p>
+    <w:p>
+      <w:pPr>
+        <w:pStyle w:val="SAGEBodyText"/>
+      </w:pPr>
+    </w:p>
+    <w:p>
+      <w:pPr>
+        <w:pStyle w:val="SAGEBodyText"/>
+      </w:pPr>
+      <w:r>
+        <w:rPr>
+          <w:noProof/>
+        </w:rPr>
+        <w:drawing>
+          <wp:inline distT="0" distB="0" distL="0" distR="0" wp14:anchorId="3CDC5213" wp14:editId="08422BC3">
+            <wp:extent cx="4401163" cy="5249006"/>
+            <wp:effectExtent l="0" t="0" r="0" b="8890"/>
+            <wp:docPr id="4" name="Picture 4"/>
+            <wp:cNvGraphicFramePr>
+              <a:graphicFrameLocks xmlns:a="http://schemas.openxmlformats.org/drawingml/2006/main" noChangeAspect="1"/>
+            </wp:cNvGraphicFramePr>
+            <a:graphic xmlns:a="http://schemas.openxmlformats.org/drawingml/2006/main">
+              <a:graphicData uri="http://schemas.openxmlformats.org/drawingml/2006/picture">
+                <pic:pic xmlns:pic="http://schemas.openxmlformats.org/drawingml/2006/picture">
+                  <pic:nvPicPr>
+                    <pic:cNvPr id="19" name="upgradewiz6.png"/>
+                    <pic:cNvPicPr/>
+                  </pic:nvPicPr>
+                  <pic:blipFill>
+                    <a:blip r:embed="rId18">
+                      <a:extLst>
+                        <a:ext uri="{28A0092B-C50C-407E-A947-70E740481C1C}">
+                          <a14:useLocalDpi xmlns:a14="http://schemas.microsoft.com/office/drawing/2010/main" val="0"/>
+                        </a:ext>
+                      </a:extLst>
+                    </a:blip>
+                    <a:stretch>
+                      <a:fillRect/>
+                    </a:stretch>
+                  </pic:blipFill>
+                  <pic:spPr>
+                    <a:xfrm>
+                      <a:off x="0" y="0"/>
+                      <a:ext cx="4401163" cy="5249006"/>
+                    </a:xfrm>
+                    <a:prstGeom prst="rect">
+                      <a:avLst/>
+                    </a:prstGeom>
+                  </pic:spPr>
+                </pic:pic>
+              </a:graphicData>
+            </a:graphic>
+          </wp:inline>
+        </w:drawing>
+      </w:r>
+    </w:p>
+    <w:p>
+      <w:pPr>
+        <w:pStyle w:val="SAGEBodyText"/>
+      </w:pPr>
+    </w:p>
+    <w:p>
+      <w:pPr>
+        <w:pStyle w:val="SAGEBodyText"/>
+      </w:pPr>
+      <w:r>
+        <w:t>The solution and projects are ready to be upgraded.</w:t>
+      </w:r>
+    </w:p>
+    <w:p>
+      <w:pPr>
+        <w:pStyle w:val="SAGEBodyText"/>
+      </w:pPr>
+      <w:r>
+        <w:t xml:space="preserve">Click </w:t>
+      </w:r>
+      <w:r>
+        <w:rPr>
+          <w:rStyle w:val="SAGETextUI"/>
+        </w:rPr>
+        <w:t>Upgrade</w:t>
+      </w:r>
+      <w:r>
+        <w:t xml:space="preserve"> to upgrade the solution and projects or </w:t>
+      </w:r>
+      <w:r>
+        <w:rPr>
+          <w:rStyle w:val="SAGETextUI"/>
+        </w:rPr>
+        <w:t>Back</w:t>
+      </w:r>
+      <w:r>
+        <w:t xml:space="preserve"> to go back to the previous step.</w:t>
+      </w:r>
+    </w:p>
+    <w:p>
+      <w:pPr>
+        <w:pStyle w:val="SAGEBodyText"/>
+      </w:pPr>
+    </w:p>
+    <w:p>
+      <w:pPr>
+        <w:pStyle w:val="SAGEBodyText"/>
+      </w:pPr>
+    </w:p>
+    <w:p>
+      <w:pPr>
+        <w:spacing w:after="200" w:line="0" w:lineRule="auto"/>
+        <w:rPr>
+          <w:b/>
+          <w:color w:val="2E3456"/>
+          <w:sz w:val="30"/>
+          <w:lang w:val="en-US"/>
+        </w:rPr>
+      </w:pPr>
+      <w:r>
+        <w:br w:type="page"/>
+      </w:r>
+    </w:p>
+    <w:p>
+      <w:pPr>
+        <w:pStyle w:val="SAGEHeading2"/>
+        <w:numPr>
+          <w:ilvl w:val="1"/>
+          <w:numId w:val="35"/>
+        </w:numPr>
+        <w:ind w:left="734" w:hanging="734"/>
+      </w:pPr>
+      <w:bookmarkStart w:id="15" w:name="_Toc511990335"/>
+      <w:r>
+        <w:lastRenderedPageBreak/>
+        <w:t xml:space="preserve">Step </w:t>
+      </w:r>
+      <w:r>
+        <w:t>8</w:t>
+      </w:r>
+      <w:r>
+        <w:t xml:space="preserve"> – Recompile</w:t>
+      </w:r>
+      <w:bookmarkEnd w:id="15"/>
+    </w:p>
+    <w:p>
+      <w:pPr>
+        <w:pStyle w:val="SAGEBodyText"/>
+      </w:pPr>
+    </w:p>
+    <w:p>
+      <w:pPr>
+        <w:pStyle w:val="SAGEBodyText"/>
+      </w:pPr>
+      <w:r>
+        <w:rPr>
+          <w:noProof/>
+        </w:rPr>
+        <w:drawing>
+          <wp:inline distT="0" distB="0" distL="0" distR="0" wp14:anchorId="7AA12D2D" wp14:editId="7F04166F">
+            <wp:extent cx="4420217" cy="5258534"/>
+            <wp:effectExtent l="0" t="0" r="0" b="0"/>
+            <wp:docPr id="20" name="Picture 20"/>
+            <wp:cNvGraphicFramePr>
+              <a:graphicFrameLocks xmlns:a="http://schemas.openxmlformats.org/drawingml/2006/main" noChangeAspect="1"/>
+            </wp:cNvGraphicFramePr>
+            <a:graphic xmlns:a="http://schemas.openxmlformats.org/drawingml/2006/main">
+              <a:graphicData uri="http://schemas.openxmlformats.org/drawingml/2006/picture">
+                <pic:pic xmlns:pic="http://schemas.openxmlformats.org/drawingml/2006/picture">
+                  <pic:nvPicPr>
+                    <pic:cNvPr id="20" name="upgradewiz7.png"/>
+                    <pic:cNvPicPr/>
+                  </pic:nvPicPr>
+                  <pic:blipFill>
+                    <a:blip r:embed="rId19">
+                      <a:extLst>
+                        <a:ext uri="{28A0092B-C50C-407E-A947-70E740481C1C}">
+                          <a14:useLocalDpi xmlns:a14="http://schemas.microsoft.com/office/drawing/2010/main" val="0"/>
+                        </a:ext>
+                      </a:extLst>
+                    </a:blip>
+                    <a:stretch>
+                      <a:fillRect/>
+                    </a:stretch>
+                  </pic:blipFill>
+                  <pic:spPr>
+                    <a:xfrm>
+                      <a:off x="0" y="0"/>
+                      <a:ext cx="4420217" cy="5258534"/>
+                    </a:xfrm>
+                    <a:prstGeom prst="rect">
+                      <a:avLst/>
+                    </a:prstGeom>
+                  </pic:spPr>
+                </pic:pic>
+              </a:graphicData>
+            </a:graphic>
+          </wp:inline>
+        </w:drawing>
+      </w:r>
+    </w:p>
+    <w:p>
+      <w:pPr>
+        <w:pStyle w:val="SAGEBodyText"/>
+      </w:pPr>
+    </w:p>
+    <w:p>
+      <w:pPr>
+        <w:pStyle w:val="SAGEBodyText"/>
+      </w:pPr>
+      <w:r>
         <w:t xml:space="preserve">Click </w:t>
       </w:r>
       <w:r>
@@ -2915,12 +3490,108 @@
         <w:pStyle w:val="SAGEHeading1"/>
         <w:framePr w:wrap="around"/>
       </w:pPr>
-      <w:bookmarkStart w:id="15" w:name="_Toc511390817"/>
+      <w:bookmarkStart w:id="16" w:name="_Toc511990336"/>
+      <w:r>
+        <w:lastRenderedPageBreak/>
+        <w:t>Upgrade Log</w:t>
+      </w:r>
+      <w:bookmarkEnd w:id="16"/>
+    </w:p>
+    <w:p>
+      <w:pPr>
+        <w:pStyle w:val="SAGEHeading1Follow"/>
+        <w:framePr w:wrap="around"/>
+      </w:pPr>
+    </w:p>
+    <w:p>
+      <w:pPr>
+        <w:pStyle w:val="SAGEBodyText"/>
+      </w:pPr>
+      <w:r>
+        <w:t>Once the Upgrade Wizard has completed you have the option to ‘Show Log’ to view the upgrade log. The following is a screenshot of a typical upgrade log.</w:t>
+      </w:r>
+    </w:p>
+    <w:p>
+      <w:pPr>
+        <w:pStyle w:val="SAGEBodyText"/>
+        <w:ind w:left="1440"/>
+      </w:pPr>
+    </w:p>
+    <w:p>
+      <w:pPr>
+        <w:pStyle w:val="SAGEBodyText"/>
+        <w:ind w:left="1440" w:hanging="1440"/>
+      </w:pPr>
+      <w:r>
+        <w:rPr>
+          <w:noProof/>
+        </w:rPr>
+        <w:drawing>
+          <wp:inline distT="0" distB="0" distL="0" distR="0" wp14:anchorId="5F0F1EFE" wp14:editId="2B970A17">
+            <wp:extent cx="6107092" cy="4091049"/>
+            <wp:effectExtent l="0" t="0" r="8255" b="5080"/>
+            <wp:docPr id="6" name="Picture 6"/>
+            <wp:cNvGraphicFramePr>
+              <a:graphicFrameLocks xmlns:a="http://schemas.openxmlformats.org/drawingml/2006/main" noChangeAspect="1"/>
+            </wp:cNvGraphicFramePr>
+            <a:graphic xmlns:a="http://schemas.openxmlformats.org/drawingml/2006/main">
+              <a:graphicData uri="http://schemas.openxmlformats.org/drawingml/2006/picture">
+                <pic:pic xmlns:pic="http://schemas.openxmlformats.org/drawingml/2006/picture">
+                  <pic:nvPicPr>
+                    <pic:cNvPr id="6" name="UpgradeLog.png"/>
+                    <pic:cNvPicPr/>
+                  </pic:nvPicPr>
+                  <pic:blipFill>
+                    <a:blip r:embed="rId20">
+                      <a:extLst>
+                        <a:ext uri="{28A0092B-C50C-407E-A947-70E740481C1C}">
+                          <a14:useLocalDpi xmlns:a14="http://schemas.microsoft.com/office/drawing/2010/main" val="0"/>
+                        </a:ext>
+                      </a:extLst>
+                    </a:blip>
+                    <a:stretch>
+                      <a:fillRect/>
+                    </a:stretch>
+                  </pic:blipFill>
+                  <pic:spPr>
+                    <a:xfrm>
+                      <a:off x="0" y="0"/>
+                      <a:ext cx="6136598" cy="4110815"/>
+                    </a:xfrm>
+                    <a:prstGeom prst="rect">
+                      <a:avLst/>
+                    </a:prstGeom>
+                  </pic:spPr>
+                </pic:pic>
+              </a:graphicData>
+            </a:graphic>
+          </wp:inline>
+        </w:drawing>
+      </w:r>
+    </w:p>
+    <w:p>
+      <w:pPr>
+        <w:pStyle w:val="SAGEBodyText"/>
+        <w:spacing w:line="360" w:lineRule="auto"/>
+        <w:ind w:left="720"/>
+      </w:pPr>
+    </w:p>
+    <w:p>
+      <w:r>
+        <w:br w:type="page"/>
+      </w:r>
+    </w:p>
+    <w:p>
+      <w:pPr>
+        <w:pStyle w:val="SAGEHeading1"/>
+        <w:framePr w:wrap="around"/>
+      </w:pPr>
+      <w:bookmarkStart w:id="17" w:name="_Toc511990337"/>
       <w:r>
         <w:lastRenderedPageBreak/>
         <w:t>Compilation Troubleshooting</w:t>
       </w:r>
-      <w:bookmarkEnd w:id="15"/>
+      <w:bookmarkEnd w:id="17"/>
     </w:p>
     <w:p>
       <w:pPr>
@@ -2993,6 +3664,8 @@
           <w:ilvl w:val="1"/>
           <w:numId w:val="33"/>
         </w:numPr>
+        <w:spacing w:line="360" w:lineRule="auto"/>
+        <w:ind w:left="720"/>
       </w:pPr>
       <w:r>
         <w:t>delete *</w:t>
@@ -3005,111 +3678,28 @@
       <w:r>
         <w:t xml:space="preserve"> file</w:t>
       </w:r>
+    </w:p>
+    <w:p/>
+    <w:p>
+      <w:pPr>
+        <w:pStyle w:val="SAGEHeading1Follow"/>
+        <w:framePr w:wrap="around"/>
+      </w:pPr>
     </w:p>
     <w:p>
       <w:pPr>
         <w:pStyle w:val="SAGEBodyText"/>
-        <w:spacing w:line="360" w:lineRule="auto"/>
-        <w:ind w:left="720"/>
-      </w:pPr>
-    </w:p>
-    <w:p>
-      <w:pPr>
-        <w:pStyle w:val="SAGEHeading1Follow"/>
-        <w:framePr w:wrap="around"/>
-      </w:pPr>
-    </w:p>
-    <w:p>
-      <w:pPr>
-        <w:pStyle w:val="SAGEBodyText"/>
-        <w:rPr>
-          <w:b/>
-        </w:rPr>
-      </w:pPr>
-      <w:r>
-        <w:rPr>
-          <w:b/>
-        </w:rPr>
-        <w:t>Parser Error when loading</w:t>
-      </w:r>
-      <w:r>
-        <w:rPr>
-          <w:b/>
-        </w:rPr>
-        <w:t xml:space="preserve"> Web project in browser</w:t>
-      </w:r>
-    </w:p>
-    <w:p>
-      <w:pPr>
-        <w:pStyle w:val="SAGEBodyText"/>
-        <w:numPr>
-          <w:ilvl w:val="0"/>
-          <w:numId w:val="33"/>
-        </w:numPr>
-      </w:pPr>
-      <w:r>
-        <w:t>Clean solution</w:t>
-      </w:r>
-    </w:p>
-    <w:p>
-      <w:pPr>
-        <w:pStyle w:val="SAGEBodyText"/>
-        <w:numPr>
-          <w:ilvl w:val="0"/>
-          <w:numId w:val="33"/>
-        </w:numPr>
-      </w:pPr>
-      <w:r>
-        <w:t xml:space="preserve">In Web project folder:  </w:t>
-      </w:r>
-    </w:p>
-    <w:p>
-      <w:pPr>
-        <w:pStyle w:val="SAGEBodyText"/>
-        <w:numPr>
-          <w:ilvl w:val="1"/>
-          <w:numId w:val="33"/>
-        </w:numPr>
-      </w:pPr>
-      <w:r>
-        <w:t xml:space="preserve">delete bin and </w:t>
-      </w:r>
-      <w:proofErr w:type="spellStart"/>
-      <w:r>
-        <w:t>obj</w:t>
-      </w:r>
-      <w:proofErr w:type="spellEnd"/>
-      <w:r>
-        <w:t xml:space="preserve"> folders</w:t>
-      </w:r>
-    </w:p>
-    <w:p>
-      <w:pPr>
-        <w:pStyle w:val="SAGEBodyText"/>
-        <w:numPr>
-          <w:ilvl w:val="1"/>
-          <w:numId w:val="33"/>
-        </w:numPr>
-      </w:pPr>
-      <w:r>
-        <w:t>delete *</w:t>
-      </w:r>
-      <w:proofErr w:type="spellStart"/>
-      <w:r>
-        <w:t>csproj.user</w:t>
-      </w:r>
-      <w:proofErr w:type="spellEnd"/>
-      <w:r>
-        <w:t xml:space="preserve"> file</w:t>
-      </w:r>
+      </w:pPr>
+      <w:bookmarkStart w:id="18" w:name="_GoBack"/>
+      <w:bookmarkEnd w:id="18"/>
     </w:p>
     <w:sectPr>
-      <w:headerReference w:type="even" r:id="rId18"/>
-      <w:headerReference w:type="default" r:id="rId19"/>
-      <w:footerReference w:type="even" r:id="rId20"/>
-      <w:footerReference w:type="default" r:id="rId21"/>
-      <w:headerReference w:type="first" r:id="rId22"/>
-      <w:footerReference w:type="first" r:id="rId23"/>
+      <w:headerReference w:type="even" r:id="rId21"/>
+      <w:headerReference w:type="default" r:id="rId22"/>
+      <w:footerReference w:type="even" r:id="rId23"/>
+      <w:footerReference w:type="default" r:id="rId24"/>
+      <w:headerReference w:type="first" r:id="rId25"/>
+      <w:footerReference w:type="first" r:id="rId26"/>
       <w:pgSz w:w="12242" w:h="15842" w:code="1"/>
       <w:pgMar w:top="709" w:right="1440" w:bottom="1701" w:left="1584" w:header="624" w:footer="397" w:gutter="0"/>
       <w:cols w:space="708"/>
@@ -3787,7 +4377,7 @@
         <v:path o:extrusionok="f" gradientshapeok="t" o:connecttype="rect"/>
         <o:lock v:ext="edit" aspectratio="t"/>
       </v:shapetype>
-      <v:shape id="_x0000_i1027" type="#_x0000_t75" style="width:18pt;height:18pt" o:bullet="t">
+      <v:shape id="_x0000_i1027" type="#_x0000_t75" style="width:17.85pt;height:17.85pt" o:bullet="t">
         <v:imagedata r:id="rId1" o:title="clip_image001"/>
       </v:shape>
     </w:pict>
@@ -5608,7 +6198,7 @@
         <w:rFonts w:ascii="Symbol" w:hAnsi="Symbol" w:hint="default"/>
       </w:rPr>
     </w:lvl>
-    <w:lvl w:ilvl="1" w:tplc="04090003" w:tentative="1">
+    <w:lvl w:ilvl="1" w:tplc="04090003">
       <w:start w:val="1"/>
       <w:numFmt w:val="bullet"/>
       <w:lvlText w:val="o"/>
@@ -23634,7 +24224,7 @@
 </file>
 
 <file path=customXml/itemProps1.xml><?xml version="1.0" encoding="utf-8"?>
-<ds:datastoreItem xmlns:ds="http://schemas.openxmlformats.org/officeDocument/2006/customXml" ds:itemID="{C9DB6D51-0CF9-4D32-A867-ECFE13578C5F}">
+<ds:datastoreItem xmlns:ds="http://schemas.openxmlformats.org/officeDocument/2006/customXml" ds:itemID="{B5A0C19A-63EF-4EAC-81B4-78D4BA48EF0A}">
   <ds:schemaRefs>
     <ds:schemaRef ds:uri="http://schemas.openxmlformats.org/officeDocument/2006/bibliography"/>
   </ds:schemaRefs>

</xml_diff>